<commit_message>
added second part of work case
</commit_message>
<xml_diff>
--- a/work-cases/work-case-2/Work-Case №2.docx
+++ b/work-cases/work-case-2/Work-Case №2.docx
@@ -479,16 +479,7 @@
           <w:szCs w:val="36"/>
           <w:rtl w:val="0"/>
         </w:rPr>
-        <w:t xml:space="preserve">Dmytro </w:t>
-      </w:r>
-      <w:r>
-        <w:rPr>
-          <w:rFonts w:ascii="Times New Roman" w:cs="Times New Roman" w:eastAsia="Times New Roman" w:hAnsi="Times New Roman"/>
-          <w:sz w:val="36"/>
-          <w:szCs w:val="36"/>
-          <w:rtl w:val="0"/>
-        </w:rPr>
-        <w:t xml:space="preserve">Onufriiev</w:t>
+        <w:t xml:space="preserve">Dmytro Onufriiev</w:t>
       </w:r>
       <w:r>
         <w:rPr>
@@ -611,61 +602,7 @@
           <w:szCs w:val="28"/>
           <w:rtl w:val="0"/>
         </w:rPr>
-        <w:t xml:space="preserve">Робота студентів групи РПЗ-13А та РПЗ-13Б Eleven Two </w:t>
-      </w:r>
-      <w:r>
-        <w:rPr>
-          <w:rFonts w:ascii="Times New Roman" w:cs="Times New Roman" w:eastAsia="Times New Roman" w:hAnsi="Times New Roman"/>
-          <w:sz w:val="28"/>
-          <w:szCs w:val="28"/>
-          <w:rtl w:val="0"/>
-        </w:rPr>
-        <w:t xml:space="preserve">Zeroes</w:t>
-      </w:r>
-      <w:r>
-        <w:rPr>
-          <w:rFonts w:ascii="Times New Roman" w:cs="Times New Roman" w:eastAsia="Times New Roman" w:hAnsi="Times New Roman"/>
-          <w:sz w:val="28"/>
-          <w:szCs w:val="28"/>
-          <w:rtl w:val="0"/>
-        </w:rPr>
-        <w:t xml:space="preserve">: Vlad </w:t>
-      </w:r>
-      <w:r>
-        <w:rPr>
-          <w:rFonts w:ascii="Times New Roman" w:cs="Times New Roman" w:eastAsia="Times New Roman" w:hAnsi="Times New Roman"/>
-          <w:sz w:val="28"/>
-          <w:szCs w:val="28"/>
-          <w:rtl w:val="0"/>
-        </w:rPr>
-        <w:t xml:space="preserve">Sapozhnyk</w:t>
-      </w:r>
-      <w:r>
-        <w:rPr>
-          <w:rFonts w:ascii="Times New Roman" w:cs="Times New Roman" w:eastAsia="Times New Roman" w:hAnsi="Times New Roman"/>
-          <w:sz w:val="28"/>
-          <w:szCs w:val="28"/>
-          <w:rtl w:val="0"/>
-        </w:rPr>
-        <w:t xml:space="preserve">, Max Karpenko and Dmytro </w:t>
-      </w:r>
-      <w:r>
-        <w:rPr>
-          <w:rFonts w:ascii="Times New Roman" w:cs="Times New Roman" w:eastAsia="Times New Roman" w:hAnsi="Times New Roman"/>
-          <w:sz w:val="28"/>
-          <w:szCs w:val="28"/>
-          <w:rtl w:val="0"/>
-        </w:rPr>
-        <w:t xml:space="preserve">Onufriiev</w:t>
-      </w:r>
-      <w:r>
-        <w:rPr>
-          <w:rFonts w:ascii="Times New Roman" w:cs="Times New Roman" w:eastAsia="Times New Roman" w:hAnsi="Times New Roman"/>
-          <w:sz w:val="28"/>
-          <w:szCs w:val="28"/>
-          <w:rtl w:val="0"/>
-        </w:rPr>
-        <w:t xml:space="preserve">. </w:t>
+        <w:t xml:space="preserve">Робота студентів групи РПЗ-13А та РПЗ-13Б Eleven Two Zeroes: Vlad Sapozhnyk, Max Karpenko and Dmytro Onufriiev. </w:t>
       </w:r>
       <w:r>
         <w:rPr>
@@ -783,12 +720,12 @@
           <wp:inline distB="114300" distT="114300" distL="114300" distR="114300">
             <wp:extent cx="6840000" cy="3632200"/>
             <wp:effectExtent b="0" l="0" r="0" t="0"/>
-            <wp:docPr id="5" name="image2.png"/>
+            <wp:docPr id="8" name="image7.png"/>
             <a:graphic>
               <a:graphicData uri="http://schemas.openxmlformats.org/drawingml/2006/picture">
                 <pic:pic>
                   <pic:nvPicPr>
-                    <pic:cNvPr id="0" name="image2.png"/>
+                    <pic:cNvPr id="0" name="image7.png"/>
                     <pic:cNvPicPr preferRelativeResize="0"/>
                   </pic:nvPicPr>
                   <pic:blipFill>
@@ -917,12 +854,12 @@
           <wp:inline distB="114300" distT="114300" distL="114300" distR="114300">
             <wp:extent cx="1162050" cy="800100"/>
             <wp:effectExtent b="0" l="0" r="0" t="0"/>
-            <wp:docPr id="7" name="image1.png"/>
+            <wp:docPr id="10" name="image2.png"/>
             <a:graphic>
               <a:graphicData uri="http://schemas.openxmlformats.org/drawingml/2006/picture">
                 <pic:pic>
                   <pic:nvPicPr>
-                    <pic:cNvPr id="0" name="image1.png"/>
+                    <pic:cNvPr id="0" name="image2.png"/>
                     <pic:cNvPicPr preferRelativeResize="0"/>
                   </pic:nvPicPr>
                   <pic:blipFill>
@@ -1189,12 +1126,12 @@
           <wp:inline distB="114300" distT="114300" distL="114300" distR="114300">
             <wp:extent cx="6840000" cy="3644900"/>
             <wp:effectExtent b="0" l="0" r="0" t="0"/>
-            <wp:docPr id="1" name="image11.png"/>
+            <wp:docPr id="9" name="image6.png"/>
             <a:graphic>
               <a:graphicData uri="http://schemas.openxmlformats.org/drawingml/2006/picture">
                 <pic:pic>
                   <pic:nvPicPr>
-                    <pic:cNvPr id="0" name="image11.png"/>
+                    <pic:cNvPr id="0" name="image6.png"/>
                     <pic:cNvPicPr preferRelativeResize="0"/>
                   </pic:nvPicPr>
                   <pic:blipFill>
@@ -1264,12 +1201,12 @@
           <wp:inline distB="114300" distT="114300" distL="114300" distR="114300">
             <wp:extent cx="6840000" cy="3644900"/>
             <wp:effectExtent b="0" l="0" r="0" t="0"/>
-            <wp:docPr id="4" name="image3.png"/>
+            <wp:docPr id="12" name="image8.png"/>
             <a:graphic>
               <a:graphicData uri="http://schemas.openxmlformats.org/drawingml/2006/picture">
                 <pic:pic>
                   <pic:nvPicPr>
-                    <pic:cNvPr id="0" name="image3.png"/>
+                    <pic:cNvPr id="0" name="image8.png"/>
                     <pic:cNvPicPr preferRelativeResize="0"/>
                   </pic:nvPicPr>
                   <pic:blipFill>
@@ -1337,12 +1274,12 @@
           <wp:inline distB="114300" distT="114300" distL="114300" distR="114300">
             <wp:extent cx="6840000" cy="3632200"/>
             <wp:effectExtent b="0" l="0" r="0" t="0"/>
-            <wp:docPr id="11" name="image5.png"/>
+            <wp:docPr id="11" name="image4.png"/>
             <a:graphic>
               <a:graphicData uri="http://schemas.openxmlformats.org/drawingml/2006/picture">
                 <pic:pic>
                   <pic:nvPicPr>
-                    <pic:cNvPr id="0" name="image5.png"/>
+                    <pic:cNvPr id="0" name="image4.png"/>
                     <pic:cNvPicPr preferRelativeResize="0"/>
                   </pic:nvPicPr>
                   <pic:blipFill>
@@ -1387,16 +1324,7 @@
           <w:szCs w:val="28"/>
           <w:rtl w:val="0"/>
         </w:rPr>
-        <w:t xml:space="preserve">After all this, a summary window will appear, where all the information you entered earlier will be written.</w:t>
-      </w:r>
-      <w:r>
-        <w:rPr>
-          <w:rFonts w:ascii="Times New Roman" w:cs="Times New Roman" w:eastAsia="Times New Roman" w:hAnsi="Times New Roman"/>
-          <w:sz w:val="28"/>
-          <w:szCs w:val="28"/>
-          <w:rtl w:val="0"/>
-        </w:rPr>
-        <w:t xml:space="preserve"> Click the "Finish" button and you will have a new virtual machine created.</w:t>
+        <w:t xml:space="preserve">After all this, a summary window will appear, where all the information you entered earlier will be written. Click the "Finish" button and you will have a new virtual machine created.</w:t>
       </w:r>
     </w:p>
     <w:p>
@@ -1419,7 +1347,7 @@
           <wp:inline distB="114300" distT="114300" distL="114300" distR="114300">
             <wp:extent cx="6840000" cy="3644900"/>
             <wp:effectExtent b="0" l="0" r="0" t="0"/>
-            <wp:docPr id="10" name="image9.png"/>
+            <wp:docPr id="2" name="image9.png"/>
             <a:graphic>
               <a:graphicData uri="http://schemas.openxmlformats.org/drawingml/2006/picture">
                 <pic:pic>
@@ -1511,12 +1439,12 @@
           <wp:inline distB="114300" distT="114300" distL="114300" distR="114300">
             <wp:extent cx="4381500" cy="923925"/>
             <wp:effectExtent b="0" l="0" r="0" t="0"/>
-            <wp:docPr id="2" name="image10.png"/>
+            <wp:docPr id="1" name="image1.png"/>
             <a:graphic>
               <a:graphicData uri="http://schemas.openxmlformats.org/drawingml/2006/picture">
                 <pic:pic>
                   <pic:nvPicPr>
-                    <pic:cNvPr id="0" name="image10.png"/>
+                    <pic:cNvPr id="0" name="image1.png"/>
                     <pic:cNvPicPr preferRelativeResize="0"/>
                   </pic:nvPicPr>
                   <pic:blipFill>
@@ -1583,12 +1511,12 @@
           <wp:inline distB="114300" distT="114300" distL="114300" distR="114300">
             <wp:extent cx="6840000" cy="4419600"/>
             <wp:effectExtent b="0" l="0" r="0" t="0"/>
-            <wp:docPr id="6" name="image7.png"/>
+            <wp:docPr id="4" name="image5.png"/>
             <a:graphic>
               <a:graphicData uri="http://schemas.openxmlformats.org/drawingml/2006/picture">
                 <pic:pic>
                   <pic:nvPicPr>
-                    <pic:cNvPr id="0" name="image7.png"/>
+                    <pic:cNvPr id="0" name="image5.png"/>
                     <pic:cNvPicPr preferRelativeResize="0"/>
                   </pic:nvPicPr>
                   <pic:blipFill>
@@ -1637,12 +1565,12 @@
           <wp:inline distB="114300" distT="114300" distL="114300" distR="114300">
             <wp:extent cx="6840000" cy="4445000"/>
             <wp:effectExtent b="0" l="0" r="0" t="0"/>
-            <wp:docPr id="3" name="image6.png"/>
+            <wp:docPr id="3" name="image10.png"/>
             <a:graphic>
               <a:graphicData uri="http://schemas.openxmlformats.org/drawingml/2006/picture">
                 <pic:pic>
                   <pic:nvPicPr>
-                    <pic:cNvPr id="0" name="image6.png"/>
+                    <pic:cNvPr id="0" name="image10.png"/>
                     <pic:cNvPicPr preferRelativeResize="0"/>
                   </pic:nvPicPr>
                   <pic:blipFill>
@@ -1712,12 +1640,12 @@
           <wp:inline distB="114300" distT="114300" distL="114300" distR="114300">
             <wp:extent cx="6840000" cy="4229100"/>
             <wp:effectExtent b="0" l="0" r="0" t="0"/>
-            <wp:docPr id="9" name="image8.png"/>
+            <wp:docPr id="7" name="image11.png"/>
             <a:graphic>
               <a:graphicData uri="http://schemas.openxmlformats.org/drawingml/2006/picture">
                 <pic:pic>
                   <pic:nvPicPr>
-                    <pic:cNvPr id="0" name="image8.png"/>
+                    <pic:cNvPr id="0" name="image11.png"/>
                     <pic:cNvPicPr preferRelativeResize="0"/>
                   </pic:nvPicPr>
                   <pic:blipFill>
@@ -1787,12 +1715,12 @@
           <wp:inline distB="114300" distT="114300" distL="114300" distR="114300">
             <wp:extent cx="6840000" cy="4445000"/>
             <wp:effectExtent b="0" l="0" r="0" t="0"/>
-            <wp:docPr id="8" name="image4.png"/>
+            <wp:docPr id="6" name="image3.png"/>
             <a:graphic>
               <a:graphicData uri="http://schemas.openxmlformats.org/drawingml/2006/picture">
                 <pic:pic>
                   <pic:nvPicPr>
-                    <pic:cNvPr id="0" name="image4.png"/>
+                    <pic:cNvPr id="0" name="image3.png"/>
                     <pic:cNvPicPr preferRelativeResize="0"/>
                   </pic:nvPicPr>
                   <pic:blipFill>
@@ -1826,32 +1754,22 @@
       <w:pPr>
         <w:rPr>
           <w:rFonts w:ascii="Times New Roman" w:cs="Times New Roman" w:eastAsia="Times New Roman" w:hAnsi="Times New Roman"/>
-          <w:color w:val="3c4043"/>
-          <w:sz w:val="28"/>
-          <w:szCs w:val="28"/>
-        </w:rPr>
-      </w:pPr>
-      <w:r>
-        <w:rPr>
-          <w:rFonts w:ascii="Times New Roman" w:cs="Times New Roman" w:eastAsia="Times New Roman" w:hAnsi="Times New Roman"/>
-          <w:color w:val="3c4043"/>
-          <w:sz w:val="28"/>
-          <w:szCs w:val="28"/>
-          <w:rtl w:val="0"/>
-        </w:rPr>
-        <w:t xml:space="preserve">3. Встановіть в вашому гіпервізорі операційну систему GNU/Linux CentOS (або інший зручний Вам дистрибутив) у базовій конфігурації з графічною оболонкою. </w:t>
-      </w:r>
-      <w:r>
-        <w:rPr>
-          <w:rFonts w:ascii="Times New Roman" w:cs="Times New Roman" w:eastAsia="Times New Roman" w:hAnsi="Times New Roman"/>
           <w:b w:val="1"/>
           <w:i w:val="1"/>
           <w:color w:val="ff0000"/>
           <w:sz w:val="28"/>
           <w:szCs w:val="28"/>
-          <w:rtl w:val="0"/>
-        </w:rPr>
-        <w:t xml:space="preserve">Created by Dmytro </w:t>
+        </w:rPr>
+      </w:pPr>
+      <w:r>
+        <w:rPr>
+          <w:rFonts w:ascii="Times New Roman" w:cs="Times New Roman" w:eastAsia="Times New Roman" w:hAnsi="Times New Roman"/>
+          <w:color w:val="3c4043"/>
+          <w:sz w:val="28"/>
+          <w:szCs w:val="28"/>
+          <w:rtl w:val="0"/>
+        </w:rPr>
+        <w:t xml:space="preserve">3. Встановіть в вашому гіпервізорі операційну систему GNU/Linux CentOS (або інший зручний Вам дистрибутив) у базовій конфігурації з графічною оболонкою. </w:t>
       </w:r>
       <w:r>
         <w:rPr>
@@ -1863,7 +1781,55 @@
           <w:szCs w:val="28"/>
           <w:rtl w:val="0"/>
         </w:rPr>
-        <w:t xml:space="preserve">Onufriiev</w:t>
+        <w:t xml:space="preserve">Created by Dmytro Onufriiev</w:t>
+      </w:r>
+    </w:p>
+    <w:p>
+      <w:pPr>
+        <w:rPr>
+          <w:rFonts w:ascii="Times New Roman" w:cs="Times New Roman" w:eastAsia="Times New Roman" w:hAnsi="Times New Roman"/>
+          <w:sz w:val="28"/>
+          <w:szCs w:val="28"/>
+        </w:rPr>
+      </w:pPr>
+      <w:r>
+        <w:rPr>
+          <w:rFonts w:ascii="Times New Roman" w:cs="Times New Roman" w:eastAsia="Times New Roman" w:hAnsi="Times New Roman"/>
+          <w:sz w:val="28"/>
+          <w:szCs w:val="28"/>
+        </w:rPr>
+        <w:drawing>
+          <wp:inline distB="114300" distT="114300" distL="114300" distR="114300">
+            <wp:extent cx="6840000" cy="3848100"/>
+            <wp:effectExtent b="0" l="0" r="0" t="0"/>
+            <wp:docPr id="5" name="image12.png"/>
+            <a:graphic>
+              <a:graphicData uri="http://schemas.openxmlformats.org/drawingml/2006/picture">
+                <pic:pic>
+                  <pic:nvPicPr>
+                    <pic:cNvPr id="0" name="image12.png"/>
+                    <pic:cNvPicPr preferRelativeResize="0"/>
+                  </pic:nvPicPr>
+                  <pic:blipFill>
+                    <a:blip r:embed="rId17"/>
+                    <a:srcRect b="0" l="0" r="0" t="0"/>
+                    <a:stretch>
+                      <a:fillRect/>
+                    </a:stretch>
+                  </pic:blipFill>
+                  <pic:spPr>
+                    <a:xfrm>
+                      <a:off x="0" y="0"/>
+                      <a:ext cx="6840000" cy="3848100"/>
+                    </a:xfrm>
+                    <a:prstGeom prst="rect"/>
+                    <a:ln/>
+                  </pic:spPr>
+                </pic:pic>
+              </a:graphicData>
+            </a:graphic>
+          </wp:inline>
+        </w:drawing>
       </w:r>
       <w:r>
         <w:rPr>
@@ -1900,9 +1866,78 @@
           <w:szCs w:val="28"/>
           <w:rtl w:val="0"/>
         </w:rPr>
-        <w:t xml:space="preserve">Created by Dmytro </w:t>
-      </w:r>
-      <w:r>
+        <w:t xml:space="preserve">Created by Dmytro Onufriiev</w:t>
+      </w:r>
+      <w:r>
+        <w:rPr>
+          <w:rtl w:val="0"/>
+        </w:rPr>
+      </w:r>
+    </w:p>
+    <w:p>
+      <w:pPr>
+        <w:rPr>
+          <w:rFonts w:ascii="Times New Roman" w:cs="Times New Roman" w:eastAsia="Times New Roman" w:hAnsi="Times New Roman"/>
+          <w:color w:val="3c4043"/>
+          <w:sz w:val="28"/>
+          <w:szCs w:val="28"/>
+        </w:rPr>
+      </w:pPr>
+      <w:r>
+        <w:rPr>
+          <w:rFonts w:ascii="Times New Roman" w:cs="Times New Roman" w:eastAsia="Times New Roman" w:hAnsi="Times New Roman"/>
+          <w:color w:val="3c4043"/>
+          <w:sz w:val="28"/>
+          <w:szCs w:val="28"/>
+          <w:rtl w:val="0"/>
+        </w:rPr>
+        <w:t xml:space="preserve">- Встановіть у мінімальній конфігурації з термінальним вводом-виводом без графічного інтерфейсу операційну систему GNU/Linux CentOS ;</w:t>
+      </w:r>
+    </w:p>
+    <w:p>
+      <w:pPr>
+        <w:rPr>
+          <w:rFonts w:ascii="Times New Roman" w:cs="Times New Roman" w:eastAsia="Times New Roman" w:hAnsi="Times New Roman"/>
+          <w:color w:val="3c4043"/>
+          <w:sz w:val="28"/>
+          <w:szCs w:val="28"/>
+        </w:rPr>
+      </w:pPr>
+      <w:r>
+        <w:rPr>
+          <w:rFonts w:ascii="Times New Roman" w:cs="Times New Roman" w:eastAsia="Times New Roman" w:hAnsi="Times New Roman"/>
+          <w:color w:val="3c4043"/>
+          <w:sz w:val="28"/>
+          <w:szCs w:val="28"/>
+          <w:rtl w:val="0"/>
+        </w:rPr>
+        <w:t xml:space="preserve">- Встановіть графічну оболонку GNOME поверх встановленої в попередньому пункті ОС;</w:t>
+      </w:r>
+    </w:p>
+    <w:p>
+      <w:pPr>
+        <w:jc w:val="left"/>
+        <w:rPr>
+          <w:rFonts w:ascii="Times New Roman" w:cs="Times New Roman" w:eastAsia="Times New Roman" w:hAnsi="Times New Roman"/>
+          <w:color w:val="3c4043"/>
+          <w:sz w:val="28"/>
+          <w:szCs w:val="28"/>
+        </w:rPr>
+      </w:pPr>
+      <w:r>
+        <w:rPr>
+          <w:rFonts w:ascii="Times New Roman" w:cs="Times New Roman" w:eastAsia="Times New Roman" w:hAnsi="Times New Roman"/>
+          <w:color w:val="3c4043"/>
+          <w:sz w:val="28"/>
+          <w:szCs w:val="28"/>
+          <w:rtl w:val="0"/>
+        </w:rPr>
+        <w:t xml:space="preserve">- Встановіть додатково ще другу графічну оболонку (їх можливий перелік можна знайти в лабораторній роботі №1) та порівняйте її можливості з GNOME.</w:t>
+      </w:r>
+    </w:p>
+    <w:p>
+      <w:pPr>
+        <w:jc w:val="left"/>
         <w:rPr>
           <w:rFonts w:ascii="Times New Roman" w:cs="Times New Roman" w:eastAsia="Times New Roman" w:hAnsi="Times New Roman"/>
           <w:b w:val="1"/>
@@ -1910,80 +1945,19 @@
           <w:color w:val="ff0000"/>
           <w:sz w:val="28"/>
           <w:szCs w:val="28"/>
-          <w:rtl w:val="0"/>
-        </w:rPr>
-        <w:t xml:space="preserve">Onufriiev</w:t>
-      </w:r>
-      <w:r>
-        <w:rPr>
-          <w:rtl w:val="0"/>
-        </w:rPr>
-      </w:r>
-    </w:p>
-    <w:p>
-      <w:pPr>
-        <w:rPr>
-          <w:rFonts w:ascii="Times New Roman" w:cs="Times New Roman" w:eastAsia="Times New Roman" w:hAnsi="Times New Roman"/>
-          <w:color w:val="3c4043"/>
-          <w:sz w:val="28"/>
-          <w:szCs w:val="28"/>
-        </w:rPr>
-      </w:pPr>
-      <w:r>
-        <w:rPr>
-          <w:rFonts w:ascii="Times New Roman" w:cs="Times New Roman" w:eastAsia="Times New Roman" w:hAnsi="Times New Roman"/>
-          <w:color w:val="3c4043"/>
-          <w:sz w:val="28"/>
-          <w:szCs w:val="28"/>
-          <w:rtl w:val="0"/>
-        </w:rPr>
-        <w:t xml:space="preserve">- Встановіть у мінімальній конфігурації з термінальним вводом-виводом без графічного інтерфейсу операційну систему GNU/Linux CentOS ;</w:t>
-      </w:r>
-    </w:p>
-    <w:p>
-      <w:pPr>
-        <w:rPr>
-          <w:rFonts w:ascii="Times New Roman" w:cs="Times New Roman" w:eastAsia="Times New Roman" w:hAnsi="Times New Roman"/>
-          <w:color w:val="3c4043"/>
-          <w:sz w:val="28"/>
-          <w:szCs w:val="28"/>
-        </w:rPr>
-      </w:pPr>
-      <w:r>
-        <w:rPr>
-          <w:rFonts w:ascii="Times New Roman" w:cs="Times New Roman" w:eastAsia="Times New Roman" w:hAnsi="Times New Roman"/>
-          <w:color w:val="3c4043"/>
-          <w:sz w:val="28"/>
-          <w:szCs w:val="28"/>
-          <w:rtl w:val="0"/>
-        </w:rPr>
-        <w:t xml:space="preserve">- Встановіть графічну оболонку GNOME поверх встановленої в попередньому пункті ОС;</w:t>
-      </w:r>
-    </w:p>
-    <w:p>
-      <w:pPr>
-        <w:jc w:val="left"/>
-        <w:rPr>
-          <w:rFonts w:ascii="Times New Roman" w:cs="Times New Roman" w:eastAsia="Times New Roman" w:hAnsi="Times New Roman"/>
-          <w:color w:val="3c4043"/>
-          <w:sz w:val="28"/>
-          <w:szCs w:val="28"/>
-        </w:rPr>
-      </w:pPr>
-      <w:r>
-        <w:rPr>
-          <w:rFonts w:ascii="Times New Roman" w:cs="Times New Roman" w:eastAsia="Times New Roman" w:hAnsi="Times New Roman"/>
-          <w:color w:val="3c4043"/>
-          <w:sz w:val="28"/>
-          <w:szCs w:val="28"/>
-          <w:rtl w:val="0"/>
-        </w:rPr>
-        <w:t xml:space="preserve">- Встановіть додатково ще другу графічну оболонку (їх можливий перелік можна знайти в лабораторній роботі №1) та порівняйте її можливості з GNOME.</w:t>
-      </w:r>
-    </w:p>
-    <w:p>
-      <w:pPr>
-        <w:jc w:val="left"/>
+        </w:rPr>
+      </w:pPr>
+      <w:r>
+        <w:rPr>
+          <w:rFonts w:ascii="Times New Roman" w:cs="Times New Roman" w:eastAsia="Times New Roman" w:hAnsi="Times New Roman"/>
+          <w:color w:val="3c4043"/>
+          <w:sz w:val="28"/>
+          <w:szCs w:val="28"/>
+          <w:rtl w:val="0"/>
+        </w:rPr>
+        <w:t xml:space="preserve">Порівняльна таблиця графічних оболонок: </w:t>
+      </w:r>
+      <w:r>
         <w:rPr>
           <w:rFonts w:ascii="Times New Roman" w:cs="Times New Roman" w:eastAsia="Times New Roman" w:hAnsi="Times New Roman"/>
           <w:b w:val="1"/>
@@ -1991,26 +1965,6 @@
           <w:color w:val="ff0000"/>
           <w:sz w:val="28"/>
           <w:szCs w:val="28"/>
-        </w:rPr>
-      </w:pPr>
-      <w:r>
-        <w:rPr>
-          <w:rFonts w:ascii="Times New Roman" w:cs="Times New Roman" w:eastAsia="Times New Roman" w:hAnsi="Times New Roman"/>
-          <w:color w:val="3c4043"/>
-          <w:sz w:val="28"/>
-          <w:szCs w:val="28"/>
-          <w:rtl w:val="0"/>
-        </w:rPr>
-        <w:t xml:space="preserve">Порівняльна таблиця графічних оболонок: </w:t>
-      </w:r>
-      <w:r>
-        <w:rPr>
-          <w:rFonts w:ascii="Times New Roman" w:cs="Times New Roman" w:eastAsia="Times New Roman" w:hAnsi="Times New Roman"/>
-          <w:b w:val="1"/>
-          <w:i w:val="1"/>
-          <w:color w:val="ff0000"/>
-          <w:sz w:val="28"/>
-          <w:szCs w:val="28"/>
           <w:rtl w:val="0"/>
         </w:rPr>
         <w:t xml:space="preserve">Created by Max Karpenko</w:t>
@@ -2034,121 +1988,160 @@
     <w:tbl>
       <w:tblPr>
         <w:tblStyle w:val="Table1"/>
-        <w:tblW w:w="10777.0" w:type="dxa"/>
+        <w:tblW w:w="10771.653543307086" w:type="dxa"/>
         <w:jc w:val="left"/>
         <w:tblBorders>
-          <w:top w:color="000000" w:space="0" w:sz="8" w:val="single"/>
-          <w:left w:color="000000" w:space="0" w:sz="8" w:val="single"/>
-          <w:bottom w:color="000000" w:space="0" w:sz="8" w:val="single"/>
-          <w:right w:color="000000" w:space="0" w:sz="8" w:val="single"/>
-          <w:insideH w:color="000000" w:space="0" w:sz="8" w:val="single"/>
-          <w:insideV w:color="000000" w:space="0" w:sz="8" w:val="single"/>
+          <w:top w:color="000000" w:space="0" w:sz="0" w:val="nil"/>
+          <w:left w:color="000000" w:space="0" w:sz="0" w:val="nil"/>
+          <w:bottom w:color="000000" w:space="0" w:sz="0" w:val="nil"/>
+          <w:right w:color="000000" w:space="0" w:sz="0" w:val="nil"/>
+          <w:insideH w:color="000000" w:space="0" w:sz="0" w:val="nil"/>
+          <w:insideV w:color="000000" w:space="0" w:sz="0" w:val="nil"/>
         </w:tblBorders>
         <w:tblLayout w:type="fixed"/>
         <w:tblLook w:val="0600"/>
       </w:tblPr>
       <w:tblGrid>
-        <w:gridCol w:w="5388.5"/>
-        <w:gridCol w:w="5388.5"/>
+        <w:gridCol w:w="3590.551181102362"/>
+        <w:gridCol w:w="3590.551181102362"/>
+        <w:gridCol w:w="3590.551181102362"/>
         <w:tblGridChange w:id="0">
           <w:tblGrid>
-            <w:gridCol w:w="5388.5"/>
-            <w:gridCol w:w="5388.5"/>
+            <w:gridCol w:w="3590.551181102362"/>
+            <w:gridCol w:w="3590.551181102362"/>
+            <w:gridCol w:w="3590.551181102362"/>
           </w:tblGrid>
         </w:tblGridChange>
       </w:tblGrid>
       <w:tr>
         <w:trPr>
           <w:cantSplit w:val="0"/>
+          <w:trHeight w:val="435" w:hRule="atLeast"/>
           <w:tblHeader w:val="0"/>
         </w:trPr>
         <w:tc>
           <w:tcPr>
-            <w:shd w:fill="auto" w:val="clear"/>
+            <w:tcBorders>
+              <w:top w:color="000000" w:space="0" w:sz="18" w:val="single"/>
+              <w:left w:color="000000" w:space="0" w:sz="18" w:val="single"/>
+              <w:bottom w:color="000000" w:space="0" w:sz="18" w:val="single"/>
+              <w:right w:color="000000" w:space="0" w:sz="18" w:val="single"/>
+            </w:tcBorders>
             <w:tcMar>
-              <w:top w:w="100.0" w:type="dxa"/>
-              <w:left w:w="100.0" w:type="dxa"/>
-              <w:bottom w:w="100.0" w:type="dxa"/>
-              <w:right w:w="100.0" w:type="dxa"/>
+              <w:top w:w="40.0" w:type="dxa"/>
+              <w:left w:w="40.0" w:type="dxa"/>
+              <w:bottom w:w="40.0" w:type="dxa"/>
+              <w:right w:w="40.0" w:type="dxa"/>
             </w:tcMar>
-            <w:vAlign w:val="top"/>
+            <w:vAlign w:val="bottom"/>
           </w:tcPr>
           <w:p>
             <w:pPr>
-              <w:keepNext w:val="0"/>
-              <w:keepLines w:val="0"/>
-              <w:pageBreakBefore w:val="0"/>
               <w:widowControl w:val="0"/>
-              <w:pBdr>
-                <w:top w:space="0" w:sz="0" w:val="nil"/>
-                <w:left w:space="0" w:sz="0" w:val="nil"/>
-                <w:bottom w:space="0" w:sz="0" w:val="nil"/>
-                <w:right w:space="0" w:sz="0" w:val="nil"/>
-                <w:between w:space="0" w:sz="0" w:val="nil"/>
-              </w:pBdr>
-              <w:shd w:fill="auto" w:val="clear"/>
-              <w:spacing w:after="0" w:before="0" w:line="240" w:lineRule="auto"/>
-              <w:ind w:left="0" w:right="0" w:firstLine="0"/>
-              <w:jc w:val="center"/>
+              <w:spacing w:line="276" w:lineRule="auto"/>
+              <w:rPr>
+                <w:sz w:val="20"/>
+                <w:szCs w:val="20"/>
+              </w:rPr>
+            </w:pPr>
+            <w:r>
               <w:rPr>
                 <w:rFonts w:ascii="Times New Roman" w:cs="Times New Roman" w:eastAsia="Times New Roman" w:hAnsi="Times New Roman"/>
+                <w:b w:val="1"/>
                 <w:sz w:val="28"/>
                 <w:szCs w:val="28"/>
-              </w:rPr>
-            </w:pPr>
-            <w:r>
-              <w:rPr>
-                <w:rFonts w:ascii="Times New Roman" w:cs="Times New Roman" w:eastAsia="Times New Roman" w:hAnsi="Times New Roman"/>
-                <w:sz w:val="28"/>
-                <w:szCs w:val="28"/>
-                <w:rtl w:val="0"/>
-              </w:rPr>
-              <w:t xml:space="preserve">Gnome </w:t>
+                <w:rtl w:val="0"/>
+              </w:rPr>
+              <w:t xml:space="preserve">Характеристика</w:t>
+            </w:r>
+            <w:r>
+              <w:rPr>
+                <w:rtl w:val="0"/>
+              </w:rPr>
             </w:r>
           </w:p>
         </w:tc>
         <w:tc>
           <w:tcPr>
-            <w:shd w:fill="auto" w:val="clear"/>
+            <w:tcBorders>
+              <w:top w:color="000000" w:space="0" w:sz="18" w:val="single"/>
+              <w:left w:color="cccccc" w:space="0" w:sz="6" w:val="single"/>
+              <w:bottom w:color="000000" w:space="0" w:sz="18" w:val="single"/>
+              <w:right w:color="000000" w:space="0" w:sz="18" w:val="single"/>
+            </w:tcBorders>
             <w:tcMar>
-              <w:top w:w="100.0" w:type="dxa"/>
-              <w:left w:w="100.0" w:type="dxa"/>
-              <w:bottom w:w="100.0" w:type="dxa"/>
-              <w:right w:w="100.0" w:type="dxa"/>
+              <w:top w:w="40.0" w:type="dxa"/>
+              <w:left w:w="40.0" w:type="dxa"/>
+              <w:bottom w:w="40.0" w:type="dxa"/>
+              <w:right w:w="40.0" w:type="dxa"/>
             </w:tcMar>
-            <w:vAlign w:val="top"/>
+            <w:vAlign w:val="bottom"/>
           </w:tcPr>
           <w:p>
             <w:pPr>
-              <w:keepNext w:val="0"/>
-              <w:keepLines w:val="0"/>
-              <w:pageBreakBefore w:val="0"/>
               <w:widowControl w:val="0"/>
-              <w:pBdr>
-                <w:top w:space="0" w:sz="0" w:val="nil"/>
-                <w:left w:space="0" w:sz="0" w:val="nil"/>
-                <w:bottom w:space="0" w:sz="0" w:val="nil"/>
-                <w:right w:space="0" w:sz="0" w:val="nil"/>
-                <w:between w:space="0" w:sz="0" w:val="nil"/>
-              </w:pBdr>
-              <w:shd w:fill="auto" w:val="clear"/>
-              <w:spacing w:after="0" w:before="0" w:line="240" w:lineRule="auto"/>
-              <w:ind w:left="0" w:right="0" w:firstLine="0"/>
-              <w:jc w:val="center"/>
+              <w:spacing w:line="276" w:lineRule="auto"/>
+              <w:rPr>
+                <w:sz w:val="20"/>
+                <w:szCs w:val="20"/>
+              </w:rPr>
+            </w:pPr>
+            <w:r>
               <w:rPr>
                 <w:rFonts w:ascii="Times New Roman" w:cs="Times New Roman" w:eastAsia="Times New Roman" w:hAnsi="Times New Roman"/>
+                <w:b w:val="1"/>
                 <w:sz w:val="28"/>
                 <w:szCs w:val="28"/>
+                <w:rtl w:val="0"/>
+              </w:rPr>
+              <w:t xml:space="preserve">Gnome</w:t>
+            </w:r>
+            <w:r>
+              <w:rPr>
+                <w:rtl w:val="0"/>
+              </w:rPr>
+            </w:r>
+          </w:p>
+        </w:tc>
+        <w:tc>
+          <w:tcPr>
+            <w:tcBorders>
+              <w:top w:color="000000" w:space="0" w:sz="18" w:val="single"/>
+              <w:left w:color="cccccc" w:space="0" w:sz="6" w:val="single"/>
+              <w:bottom w:color="000000" w:space="0" w:sz="18" w:val="single"/>
+              <w:right w:color="000000" w:space="0" w:sz="18" w:val="single"/>
+            </w:tcBorders>
+            <w:tcMar>
+              <w:top w:w="40.0" w:type="dxa"/>
+              <w:left w:w="40.0" w:type="dxa"/>
+              <w:bottom w:w="40.0" w:type="dxa"/>
+              <w:right w:w="40.0" w:type="dxa"/>
+            </w:tcMar>
+            <w:vAlign w:val="bottom"/>
+          </w:tcPr>
+          <w:p>
+            <w:pPr>
+              <w:widowControl w:val="0"/>
+              <w:spacing w:line="276" w:lineRule="auto"/>
+              <w:rPr>
+                <w:sz w:val="20"/>
+                <w:szCs w:val="20"/>
               </w:rPr>
             </w:pPr>
             <w:r>
               <w:rPr>
                 <w:rFonts w:ascii="Times New Roman" w:cs="Times New Roman" w:eastAsia="Times New Roman" w:hAnsi="Times New Roman"/>
+                <w:b w:val="1"/>
                 <w:sz w:val="28"/>
                 <w:szCs w:val="28"/>
                 <w:rtl w:val="0"/>
               </w:rPr>
               <w:t xml:space="preserve">Xfce</w:t>
+            </w:r>
+            <w:r>
+              <w:rPr>
+                <w:rtl w:val="0"/>
+              </w:rPr>
             </w:r>
           </w:p>
         </w:tc>
@@ -2156,42 +2149,44 @@
       <w:tr>
         <w:trPr>
           <w:cantSplit w:val="0"/>
+          <w:trHeight w:val="420" w:hRule="atLeast"/>
           <w:tblHeader w:val="0"/>
         </w:trPr>
         <w:tc>
           <w:tcPr>
-            <w:shd w:fill="auto" w:val="clear"/>
+            <w:tcBorders>
+              <w:top w:color="cccccc" w:space="0" w:sz="6" w:val="single"/>
+              <w:left w:color="000000" w:space="0" w:sz="18" w:val="single"/>
+              <w:bottom w:color="000000" w:space="0" w:sz="6" w:val="single"/>
+              <w:right w:color="000000" w:space="0" w:sz="18" w:val="single"/>
+            </w:tcBorders>
             <w:tcMar>
-              <w:top w:w="100.0" w:type="dxa"/>
-              <w:left w:w="100.0" w:type="dxa"/>
-              <w:bottom w:w="100.0" w:type="dxa"/>
-              <w:right w:w="100.0" w:type="dxa"/>
+              <w:top w:w="40.0" w:type="dxa"/>
+              <w:left w:w="40.0" w:type="dxa"/>
+              <w:bottom w:w="40.0" w:type="dxa"/>
+              <w:right w:w="40.0" w:type="dxa"/>
             </w:tcMar>
-            <w:vAlign w:val="top"/>
+            <w:vAlign w:val="bottom"/>
           </w:tcPr>
           <w:p>
             <w:pPr>
-              <w:keepNext w:val="0"/>
-              <w:keepLines w:val="0"/>
-              <w:pageBreakBefore w:val="0"/>
               <w:widowControl w:val="0"/>
-              <w:pBdr>
-                <w:top w:space="0" w:sz="0" w:val="nil"/>
-                <w:left w:space="0" w:sz="0" w:val="nil"/>
-                <w:bottom w:space="0" w:sz="0" w:val="nil"/>
-                <w:right w:space="0" w:sz="0" w:val="nil"/>
-                <w:between w:space="0" w:sz="0" w:val="nil"/>
-              </w:pBdr>
-              <w:shd w:fill="auto" w:val="clear"/>
-              <w:spacing w:after="0" w:before="0" w:line="240" w:lineRule="auto"/>
-              <w:ind w:left="0" w:right="0" w:firstLine="0"/>
-              <w:jc w:val="left"/>
+              <w:spacing w:line="276" w:lineRule="auto"/>
+              <w:rPr>
+                <w:sz w:val="20"/>
+                <w:szCs w:val="20"/>
+              </w:rPr>
+            </w:pPr>
+            <w:r>
               <w:rPr>
                 <w:rFonts w:ascii="Times New Roman" w:cs="Times New Roman" w:eastAsia="Times New Roman" w:hAnsi="Times New Roman"/>
+                <w:b w:val="1"/>
                 <w:sz w:val="28"/>
                 <w:szCs w:val="28"/>
-              </w:rPr>
-            </w:pPr>
+                <w:rtl w:val="0"/>
+              </w:rPr>
+              <w:t xml:space="preserve">Використання RAM</w:t>
+            </w:r>
             <w:r>
               <w:rPr>
                 <w:rtl w:val="0"/>
@@ -2201,38 +2196,79 @@
         </w:tc>
         <w:tc>
           <w:tcPr>
-            <w:shd w:fill="auto" w:val="clear"/>
+            <w:tcBorders>
+              <w:top w:color="cccccc" w:space="0" w:sz="6" w:val="single"/>
+              <w:left w:color="cccccc" w:space="0" w:sz="6" w:val="single"/>
+              <w:bottom w:color="000000" w:space="0" w:sz="6" w:val="single"/>
+              <w:right w:color="000000" w:space="0" w:sz="6" w:val="single"/>
+            </w:tcBorders>
             <w:tcMar>
-              <w:top w:w="100.0" w:type="dxa"/>
-              <w:left w:w="100.0" w:type="dxa"/>
-              <w:bottom w:w="100.0" w:type="dxa"/>
-              <w:right w:w="100.0" w:type="dxa"/>
+              <w:top w:w="40.0" w:type="dxa"/>
+              <w:left w:w="40.0" w:type="dxa"/>
+              <w:bottom w:w="40.0" w:type="dxa"/>
+              <w:right w:w="40.0" w:type="dxa"/>
             </w:tcMar>
-            <w:vAlign w:val="top"/>
+            <w:vAlign w:val="bottom"/>
           </w:tcPr>
           <w:p>
             <w:pPr>
-              <w:keepNext w:val="0"/>
-              <w:keepLines w:val="0"/>
-              <w:pageBreakBefore w:val="0"/>
               <w:widowControl w:val="0"/>
-              <w:pBdr>
-                <w:top w:space="0" w:sz="0" w:val="nil"/>
-                <w:left w:space="0" w:sz="0" w:val="nil"/>
-                <w:bottom w:space="0" w:sz="0" w:val="nil"/>
-                <w:right w:space="0" w:sz="0" w:val="nil"/>
-                <w:between w:space="0" w:sz="0" w:val="nil"/>
-              </w:pBdr>
-              <w:shd w:fill="auto" w:val="clear"/>
-              <w:spacing w:after="0" w:before="0" w:line="240" w:lineRule="auto"/>
-              <w:ind w:left="0" w:right="0" w:firstLine="0"/>
-              <w:jc w:val="left"/>
+              <w:spacing w:line="276" w:lineRule="auto"/>
+              <w:rPr>
+                <w:sz w:val="20"/>
+                <w:szCs w:val="20"/>
+              </w:rPr>
+            </w:pPr>
+            <w:r>
               <w:rPr>
                 <w:rFonts w:ascii="Times New Roman" w:cs="Times New Roman" w:eastAsia="Times New Roman" w:hAnsi="Times New Roman"/>
                 <w:sz w:val="28"/>
                 <w:szCs w:val="28"/>
+                <w:rtl w:val="0"/>
+              </w:rPr>
+              <w:t xml:space="preserve">700-900 МБ</w:t>
+            </w:r>
+            <w:r>
+              <w:rPr>
+                <w:rtl w:val="0"/>
+              </w:rPr>
+            </w:r>
+          </w:p>
+        </w:tc>
+        <w:tc>
+          <w:tcPr>
+            <w:tcBorders>
+              <w:top w:color="cccccc" w:space="0" w:sz="6" w:val="single"/>
+              <w:left w:color="cccccc" w:space="0" w:sz="6" w:val="single"/>
+              <w:bottom w:color="000000" w:space="0" w:sz="6" w:val="single"/>
+              <w:right w:color="000000" w:space="0" w:sz="18" w:val="single"/>
+            </w:tcBorders>
+            <w:tcMar>
+              <w:top w:w="40.0" w:type="dxa"/>
+              <w:left w:w="40.0" w:type="dxa"/>
+              <w:bottom w:w="40.0" w:type="dxa"/>
+              <w:right w:w="40.0" w:type="dxa"/>
+            </w:tcMar>
+            <w:vAlign w:val="bottom"/>
+          </w:tcPr>
+          <w:p>
+            <w:pPr>
+              <w:widowControl w:val="0"/>
+              <w:spacing w:line="276" w:lineRule="auto"/>
+              <w:rPr>
+                <w:sz w:val="20"/>
+                <w:szCs w:val="20"/>
               </w:rPr>
             </w:pPr>
+            <w:r>
+              <w:rPr>
+                <w:rFonts w:ascii="Times New Roman" w:cs="Times New Roman" w:eastAsia="Times New Roman" w:hAnsi="Times New Roman"/>
+                <w:sz w:val="28"/>
+                <w:szCs w:val="28"/>
+                <w:rtl w:val="0"/>
+              </w:rPr>
+              <w:t xml:space="preserve">400-600 МБ</w:t>
+            </w:r>
             <w:r>
               <w:rPr>
                 <w:rtl w:val="0"/>
@@ -2244,42 +2280,44 @@
       <w:tr>
         <w:trPr>
           <w:cantSplit w:val="0"/>
+          <w:trHeight w:val="405" w:hRule="atLeast"/>
           <w:tblHeader w:val="0"/>
         </w:trPr>
         <w:tc>
           <w:tcPr>
-            <w:shd w:fill="auto" w:val="clear"/>
+            <w:tcBorders>
+              <w:top w:color="cccccc" w:space="0" w:sz="6" w:val="single"/>
+              <w:left w:color="000000" w:space="0" w:sz="18" w:val="single"/>
+              <w:bottom w:color="000000" w:space="0" w:sz="6" w:val="single"/>
+              <w:right w:color="000000" w:space="0" w:sz="18" w:val="single"/>
+            </w:tcBorders>
             <w:tcMar>
-              <w:top w:w="100.0" w:type="dxa"/>
-              <w:left w:w="100.0" w:type="dxa"/>
-              <w:bottom w:w="100.0" w:type="dxa"/>
-              <w:right w:w="100.0" w:type="dxa"/>
+              <w:top w:w="40.0" w:type="dxa"/>
+              <w:left w:w="40.0" w:type="dxa"/>
+              <w:bottom w:w="40.0" w:type="dxa"/>
+              <w:right w:w="40.0" w:type="dxa"/>
             </w:tcMar>
-            <w:vAlign w:val="top"/>
+            <w:vAlign w:val="bottom"/>
           </w:tcPr>
           <w:p>
             <w:pPr>
-              <w:keepNext w:val="0"/>
-              <w:keepLines w:val="0"/>
-              <w:pageBreakBefore w:val="0"/>
               <w:widowControl w:val="0"/>
-              <w:pBdr>
-                <w:top w:space="0" w:sz="0" w:val="nil"/>
-                <w:left w:space="0" w:sz="0" w:val="nil"/>
-                <w:bottom w:space="0" w:sz="0" w:val="nil"/>
-                <w:right w:space="0" w:sz="0" w:val="nil"/>
-                <w:between w:space="0" w:sz="0" w:val="nil"/>
-              </w:pBdr>
-              <w:shd w:fill="auto" w:val="clear"/>
-              <w:spacing w:after="0" w:before="0" w:line="240" w:lineRule="auto"/>
-              <w:ind w:left="0" w:right="0" w:firstLine="0"/>
-              <w:jc w:val="left"/>
+              <w:spacing w:line="276" w:lineRule="auto"/>
+              <w:rPr>
+                <w:sz w:val="20"/>
+                <w:szCs w:val="20"/>
+              </w:rPr>
+            </w:pPr>
+            <w:r>
               <w:rPr>
                 <w:rFonts w:ascii="Times New Roman" w:cs="Times New Roman" w:eastAsia="Times New Roman" w:hAnsi="Times New Roman"/>
+                <w:b w:val="1"/>
                 <w:sz w:val="28"/>
                 <w:szCs w:val="28"/>
-              </w:rPr>
-            </w:pPr>
+                <w:rtl w:val="0"/>
+              </w:rPr>
+              <w:t xml:space="preserve">Використання CPU</w:t>
+            </w:r>
             <w:r>
               <w:rPr>
                 <w:rtl w:val="0"/>
@@ -2289,38 +2327,79 @@
         </w:tc>
         <w:tc>
           <w:tcPr>
-            <w:shd w:fill="auto" w:val="clear"/>
+            <w:tcBorders>
+              <w:top w:color="cccccc" w:space="0" w:sz="6" w:val="single"/>
+              <w:left w:color="cccccc" w:space="0" w:sz="6" w:val="single"/>
+              <w:bottom w:color="000000" w:space="0" w:sz="6" w:val="single"/>
+              <w:right w:color="000000" w:space="0" w:sz="6" w:val="single"/>
+            </w:tcBorders>
             <w:tcMar>
-              <w:top w:w="100.0" w:type="dxa"/>
-              <w:left w:w="100.0" w:type="dxa"/>
-              <w:bottom w:w="100.0" w:type="dxa"/>
-              <w:right w:w="100.0" w:type="dxa"/>
+              <w:top w:w="40.0" w:type="dxa"/>
+              <w:left w:w="40.0" w:type="dxa"/>
+              <w:bottom w:w="40.0" w:type="dxa"/>
+              <w:right w:w="40.0" w:type="dxa"/>
             </w:tcMar>
-            <w:vAlign w:val="top"/>
+            <w:vAlign w:val="bottom"/>
           </w:tcPr>
           <w:p>
             <w:pPr>
-              <w:keepNext w:val="0"/>
-              <w:keepLines w:val="0"/>
-              <w:pageBreakBefore w:val="0"/>
               <w:widowControl w:val="0"/>
-              <w:pBdr>
-                <w:top w:space="0" w:sz="0" w:val="nil"/>
-                <w:left w:space="0" w:sz="0" w:val="nil"/>
-                <w:bottom w:space="0" w:sz="0" w:val="nil"/>
-                <w:right w:space="0" w:sz="0" w:val="nil"/>
-                <w:between w:space="0" w:sz="0" w:val="nil"/>
-              </w:pBdr>
-              <w:shd w:fill="auto" w:val="clear"/>
-              <w:spacing w:after="0" w:before="0" w:line="240" w:lineRule="auto"/>
-              <w:ind w:left="0" w:right="0" w:firstLine="0"/>
-              <w:jc w:val="left"/>
+              <w:spacing w:line="276" w:lineRule="auto"/>
+              <w:rPr>
+                <w:sz w:val="20"/>
+                <w:szCs w:val="20"/>
+              </w:rPr>
+            </w:pPr>
+            <w:r>
               <w:rPr>
                 <w:rFonts w:ascii="Times New Roman" w:cs="Times New Roman" w:eastAsia="Times New Roman" w:hAnsi="Times New Roman"/>
                 <w:sz w:val="28"/>
                 <w:szCs w:val="28"/>
+                <w:rtl w:val="0"/>
+              </w:rPr>
+              <w:t xml:space="preserve">5-10%</w:t>
+            </w:r>
+            <w:r>
+              <w:rPr>
+                <w:rtl w:val="0"/>
+              </w:rPr>
+            </w:r>
+          </w:p>
+        </w:tc>
+        <w:tc>
+          <w:tcPr>
+            <w:tcBorders>
+              <w:top w:color="cccccc" w:space="0" w:sz="6" w:val="single"/>
+              <w:left w:color="cccccc" w:space="0" w:sz="6" w:val="single"/>
+              <w:bottom w:color="000000" w:space="0" w:sz="6" w:val="single"/>
+              <w:right w:color="000000" w:space="0" w:sz="18" w:val="single"/>
+            </w:tcBorders>
+            <w:tcMar>
+              <w:top w:w="40.0" w:type="dxa"/>
+              <w:left w:w="40.0" w:type="dxa"/>
+              <w:bottom w:w="40.0" w:type="dxa"/>
+              <w:right w:w="40.0" w:type="dxa"/>
+            </w:tcMar>
+            <w:vAlign w:val="bottom"/>
+          </w:tcPr>
+          <w:p>
+            <w:pPr>
+              <w:widowControl w:val="0"/>
+              <w:spacing w:line="276" w:lineRule="auto"/>
+              <w:rPr>
+                <w:sz w:val="20"/>
+                <w:szCs w:val="20"/>
               </w:rPr>
             </w:pPr>
+            <w:r>
+              <w:rPr>
+                <w:rFonts w:ascii="Times New Roman" w:cs="Times New Roman" w:eastAsia="Times New Roman" w:hAnsi="Times New Roman"/>
+                <w:sz w:val="28"/>
+                <w:szCs w:val="28"/>
+                <w:rtl w:val="0"/>
+              </w:rPr>
+              <w:t xml:space="preserve">1-5%</w:t>
+            </w:r>
             <w:r>
               <w:rPr>
                 <w:rtl w:val="0"/>
@@ -2332,42 +2411,44 @@
       <w:tr>
         <w:trPr>
           <w:cantSplit w:val="0"/>
+          <w:trHeight w:val="405" w:hRule="atLeast"/>
           <w:tblHeader w:val="0"/>
         </w:trPr>
         <w:tc>
           <w:tcPr>
-            <w:shd w:fill="auto" w:val="clear"/>
+            <w:tcBorders>
+              <w:top w:color="cccccc" w:space="0" w:sz="6" w:val="single"/>
+              <w:left w:color="000000" w:space="0" w:sz="18" w:val="single"/>
+              <w:bottom w:color="000000" w:space="0" w:sz="6" w:val="single"/>
+              <w:right w:color="000000" w:space="0" w:sz="18" w:val="single"/>
+            </w:tcBorders>
             <w:tcMar>
-              <w:top w:w="100.0" w:type="dxa"/>
-              <w:left w:w="100.0" w:type="dxa"/>
-              <w:bottom w:w="100.0" w:type="dxa"/>
-              <w:right w:w="100.0" w:type="dxa"/>
+              <w:top w:w="40.0" w:type="dxa"/>
+              <w:left w:w="40.0" w:type="dxa"/>
+              <w:bottom w:w="40.0" w:type="dxa"/>
+              <w:right w:w="40.0" w:type="dxa"/>
             </w:tcMar>
-            <w:vAlign w:val="top"/>
+            <w:vAlign w:val="bottom"/>
           </w:tcPr>
           <w:p>
             <w:pPr>
-              <w:keepNext w:val="0"/>
-              <w:keepLines w:val="0"/>
-              <w:pageBreakBefore w:val="0"/>
               <w:widowControl w:val="0"/>
-              <w:pBdr>
-                <w:top w:space="0" w:sz="0" w:val="nil"/>
-                <w:left w:space="0" w:sz="0" w:val="nil"/>
-                <w:bottom w:space="0" w:sz="0" w:val="nil"/>
-                <w:right w:space="0" w:sz="0" w:val="nil"/>
-                <w:between w:space="0" w:sz="0" w:val="nil"/>
-              </w:pBdr>
-              <w:shd w:fill="auto" w:val="clear"/>
-              <w:spacing w:after="0" w:before="0" w:line="240" w:lineRule="auto"/>
-              <w:ind w:left="0" w:right="0" w:firstLine="0"/>
-              <w:jc w:val="left"/>
+              <w:spacing w:line="276" w:lineRule="auto"/>
+              <w:rPr>
+                <w:sz w:val="20"/>
+                <w:szCs w:val="20"/>
+              </w:rPr>
+            </w:pPr>
+            <w:r>
               <w:rPr>
                 <w:rFonts w:ascii="Times New Roman" w:cs="Times New Roman" w:eastAsia="Times New Roman" w:hAnsi="Times New Roman"/>
+                <w:b w:val="1"/>
                 <w:sz w:val="28"/>
                 <w:szCs w:val="28"/>
-              </w:rPr>
-            </w:pPr>
+                <w:rtl w:val="0"/>
+              </w:rPr>
+              <w:t xml:space="preserve">Час завантаження</w:t>
+            </w:r>
             <w:r>
               <w:rPr>
                 <w:rtl w:val="0"/>
@@ -2377,38 +2458,734 @@
         </w:tc>
         <w:tc>
           <w:tcPr>
-            <w:shd w:fill="auto" w:val="clear"/>
+            <w:tcBorders>
+              <w:top w:color="cccccc" w:space="0" w:sz="6" w:val="single"/>
+              <w:left w:color="cccccc" w:space="0" w:sz="6" w:val="single"/>
+              <w:bottom w:color="000000" w:space="0" w:sz="6" w:val="single"/>
+              <w:right w:color="000000" w:space="0" w:sz="6" w:val="single"/>
+            </w:tcBorders>
             <w:tcMar>
-              <w:top w:w="100.0" w:type="dxa"/>
-              <w:left w:w="100.0" w:type="dxa"/>
-              <w:bottom w:w="100.0" w:type="dxa"/>
-              <w:right w:w="100.0" w:type="dxa"/>
+              <w:top w:w="40.0" w:type="dxa"/>
+              <w:left w:w="40.0" w:type="dxa"/>
+              <w:bottom w:w="40.0" w:type="dxa"/>
+              <w:right w:w="40.0" w:type="dxa"/>
             </w:tcMar>
-            <w:vAlign w:val="top"/>
+            <w:vAlign w:val="bottom"/>
           </w:tcPr>
           <w:p>
             <w:pPr>
-              <w:keepNext w:val="0"/>
-              <w:keepLines w:val="0"/>
-              <w:pageBreakBefore w:val="0"/>
               <w:widowControl w:val="0"/>
-              <w:pBdr>
-                <w:top w:space="0" w:sz="0" w:val="nil"/>
-                <w:left w:space="0" w:sz="0" w:val="nil"/>
-                <w:bottom w:space="0" w:sz="0" w:val="nil"/>
-                <w:right w:space="0" w:sz="0" w:val="nil"/>
-                <w:between w:space="0" w:sz="0" w:val="nil"/>
-              </w:pBdr>
-              <w:shd w:fill="auto" w:val="clear"/>
-              <w:spacing w:after="0" w:before="0" w:line="240" w:lineRule="auto"/>
-              <w:ind w:left="0" w:right="0" w:firstLine="0"/>
-              <w:jc w:val="left"/>
+              <w:spacing w:line="276" w:lineRule="auto"/>
+              <w:rPr>
+                <w:sz w:val="20"/>
+                <w:szCs w:val="20"/>
+              </w:rPr>
+            </w:pPr>
+            <w:r>
               <w:rPr>
                 <w:rFonts w:ascii="Times New Roman" w:cs="Times New Roman" w:eastAsia="Times New Roman" w:hAnsi="Times New Roman"/>
                 <w:sz w:val="28"/>
                 <w:szCs w:val="28"/>
+                <w:rtl w:val="0"/>
+              </w:rPr>
+              <w:t xml:space="preserve">30-40 секунд</w:t>
+            </w:r>
+            <w:r>
+              <w:rPr>
+                <w:rtl w:val="0"/>
+              </w:rPr>
+            </w:r>
+          </w:p>
+        </w:tc>
+        <w:tc>
+          <w:tcPr>
+            <w:tcBorders>
+              <w:top w:color="cccccc" w:space="0" w:sz="6" w:val="single"/>
+              <w:left w:color="cccccc" w:space="0" w:sz="6" w:val="single"/>
+              <w:bottom w:color="000000" w:space="0" w:sz="6" w:val="single"/>
+              <w:right w:color="000000" w:space="0" w:sz="18" w:val="single"/>
+            </w:tcBorders>
+            <w:tcMar>
+              <w:top w:w="40.0" w:type="dxa"/>
+              <w:left w:w="40.0" w:type="dxa"/>
+              <w:bottom w:w="40.0" w:type="dxa"/>
+              <w:right w:w="40.0" w:type="dxa"/>
+            </w:tcMar>
+            <w:vAlign w:val="bottom"/>
+          </w:tcPr>
+          <w:p>
+            <w:pPr>
+              <w:widowControl w:val="0"/>
+              <w:spacing w:line="276" w:lineRule="auto"/>
+              <w:rPr>
+                <w:sz w:val="20"/>
+                <w:szCs w:val="20"/>
               </w:rPr>
             </w:pPr>
+            <w:r>
+              <w:rPr>
+                <w:rFonts w:ascii="Times New Roman" w:cs="Times New Roman" w:eastAsia="Times New Roman" w:hAnsi="Times New Roman"/>
+                <w:sz w:val="28"/>
+                <w:szCs w:val="28"/>
+                <w:rtl w:val="0"/>
+              </w:rPr>
+              <w:t xml:space="preserve">10-20 секунд</w:t>
+            </w:r>
+            <w:r>
+              <w:rPr>
+                <w:rtl w:val="0"/>
+              </w:rPr>
+            </w:r>
+          </w:p>
+        </w:tc>
+      </w:tr>
+      <w:tr>
+        <w:trPr>
+          <w:cantSplit w:val="0"/>
+          <w:trHeight w:val="405" w:hRule="atLeast"/>
+          <w:tblHeader w:val="0"/>
+        </w:trPr>
+        <w:tc>
+          <w:tcPr>
+            <w:tcBorders>
+              <w:top w:color="cccccc" w:space="0" w:sz="6" w:val="single"/>
+              <w:left w:color="000000" w:space="0" w:sz="18" w:val="single"/>
+              <w:bottom w:color="000000" w:space="0" w:sz="6" w:val="single"/>
+              <w:right w:color="000000" w:space="0" w:sz="18" w:val="single"/>
+            </w:tcBorders>
+            <w:tcMar>
+              <w:top w:w="40.0" w:type="dxa"/>
+              <w:left w:w="40.0" w:type="dxa"/>
+              <w:bottom w:w="40.0" w:type="dxa"/>
+              <w:right w:w="40.0" w:type="dxa"/>
+            </w:tcMar>
+            <w:vAlign w:val="bottom"/>
+          </w:tcPr>
+          <w:p>
+            <w:pPr>
+              <w:widowControl w:val="0"/>
+              <w:spacing w:line="276" w:lineRule="auto"/>
+              <w:rPr>
+                <w:sz w:val="20"/>
+                <w:szCs w:val="20"/>
+              </w:rPr>
+            </w:pPr>
+            <w:r>
+              <w:rPr>
+                <w:rFonts w:ascii="Times New Roman" w:cs="Times New Roman" w:eastAsia="Times New Roman" w:hAnsi="Times New Roman"/>
+                <w:b w:val="1"/>
+                <w:sz w:val="28"/>
+                <w:szCs w:val="28"/>
+                <w:rtl w:val="0"/>
+              </w:rPr>
+              <w:t xml:space="preserve">Час відкриття додатків</w:t>
+            </w:r>
+            <w:r>
+              <w:rPr>
+                <w:rtl w:val="0"/>
+              </w:rPr>
+            </w:r>
+          </w:p>
+        </w:tc>
+        <w:tc>
+          <w:tcPr>
+            <w:tcBorders>
+              <w:top w:color="cccccc" w:space="0" w:sz="6" w:val="single"/>
+              <w:left w:color="cccccc" w:space="0" w:sz="6" w:val="single"/>
+              <w:bottom w:color="000000" w:space="0" w:sz="6" w:val="single"/>
+              <w:right w:color="000000" w:space="0" w:sz="6" w:val="single"/>
+            </w:tcBorders>
+            <w:tcMar>
+              <w:top w:w="40.0" w:type="dxa"/>
+              <w:left w:w="40.0" w:type="dxa"/>
+              <w:bottom w:w="40.0" w:type="dxa"/>
+              <w:right w:w="40.0" w:type="dxa"/>
+            </w:tcMar>
+            <w:vAlign w:val="bottom"/>
+          </w:tcPr>
+          <w:p>
+            <w:pPr>
+              <w:widowControl w:val="0"/>
+              <w:spacing w:line="276" w:lineRule="auto"/>
+              <w:rPr>
+                <w:sz w:val="20"/>
+                <w:szCs w:val="20"/>
+              </w:rPr>
+            </w:pPr>
+            <w:r>
+              <w:rPr>
+                <w:rFonts w:ascii="Times New Roman" w:cs="Times New Roman" w:eastAsia="Times New Roman" w:hAnsi="Times New Roman"/>
+                <w:sz w:val="28"/>
+                <w:szCs w:val="28"/>
+                <w:rtl w:val="0"/>
+              </w:rPr>
+              <w:t xml:space="preserve">Може бути тривалим, залежно від програми</w:t>
+            </w:r>
+            <w:r>
+              <w:rPr>
+                <w:rtl w:val="0"/>
+              </w:rPr>
+            </w:r>
+          </w:p>
+        </w:tc>
+        <w:tc>
+          <w:tcPr>
+            <w:tcBorders>
+              <w:top w:color="cccccc" w:space="0" w:sz="6" w:val="single"/>
+              <w:left w:color="cccccc" w:space="0" w:sz="6" w:val="single"/>
+              <w:bottom w:color="000000" w:space="0" w:sz="6" w:val="single"/>
+              <w:right w:color="000000" w:space="0" w:sz="18" w:val="single"/>
+            </w:tcBorders>
+            <w:tcMar>
+              <w:top w:w="40.0" w:type="dxa"/>
+              <w:left w:w="40.0" w:type="dxa"/>
+              <w:bottom w:w="40.0" w:type="dxa"/>
+              <w:right w:w="40.0" w:type="dxa"/>
+            </w:tcMar>
+            <w:vAlign w:val="bottom"/>
+          </w:tcPr>
+          <w:p>
+            <w:pPr>
+              <w:widowControl w:val="0"/>
+              <w:spacing w:line="276" w:lineRule="auto"/>
+              <w:rPr>
+                <w:sz w:val="20"/>
+                <w:szCs w:val="20"/>
+              </w:rPr>
+            </w:pPr>
+            <w:r>
+              <w:rPr>
+                <w:rFonts w:ascii="Times New Roman" w:cs="Times New Roman" w:eastAsia="Times New Roman" w:hAnsi="Times New Roman"/>
+                <w:sz w:val="28"/>
+                <w:szCs w:val="28"/>
+                <w:rtl w:val="0"/>
+              </w:rPr>
+              <w:t xml:space="preserve">Зазвичай швидше, менше затримок</w:t>
+            </w:r>
+            <w:r>
+              <w:rPr>
+                <w:rtl w:val="0"/>
+              </w:rPr>
+            </w:r>
+          </w:p>
+        </w:tc>
+      </w:tr>
+      <w:tr>
+        <w:trPr>
+          <w:cantSplit w:val="0"/>
+          <w:trHeight w:val="405" w:hRule="atLeast"/>
+          <w:tblHeader w:val="0"/>
+        </w:trPr>
+        <w:tc>
+          <w:tcPr>
+            <w:tcBorders>
+              <w:top w:color="cccccc" w:space="0" w:sz="6" w:val="single"/>
+              <w:left w:color="000000" w:space="0" w:sz="18" w:val="single"/>
+              <w:bottom w:color="000000" w:space="0" w:sz="6" w:val="single"/>
+              <w:right w:color="000000" w:space="0" w:sz="18" w:val="single"/>
+            </w:tcBorders>
+            <w:tcMar>
+              <w:top w:w="40.0" w:type="dxa"/>
+              <w:left w:w="40.0" w:type="dxa"/>
+              <w:bottom w:w="40.0" w:type="dxa"/>
+              <w:right w:w="40.0" w:type="dxa"/>
+            </w:tcMar>
+            <w:vAlign w:val="bottom"/>
+          </w:tcPr>
+          <w:p>
+            <w:pPr>
+              <w:widowControl w:val="0"/>
+              <w:spacing w:line="276" w:lineRule="auto"/>
+              <w:rPr>
+                <w:sz w:val="20"/>
+                <w:szCs w:val="20"/>
+              </w:rPr>
+            </w:pPr>
+            <w:r>
+              <w:rPr>
+                <w:rFonts w:ascii="Times New Roman" w:cs="Times New Roman" w:eastAsia="Times New Roman" w:hAnsi="Times New Roman"/>
+                <w:b w:val="1"/>
+                <w:sz w:val="28"/>
+                <w:szCs w:val="28"/>
+                <w:rtl w:val="0"/>
+              </w:rPr>
+              <w:t xml:space="preserve">Вбудовані функції</w:t>
+            </w:r>
+            <w:r>
+              <w:rPr>
+                <w:rtl w:val="0"/>
+              </w:rPr>
+            </w:r>
+          </w:p>
+        </w:tc>
+        <w:tc>
+          <w:tcPr>
+            <w:tcBorders>
+              <w:top w:color="cccccc" w:space="0" w:sz="6" w:val="single"/>
+              <w:left w:color="cccccc" w:space="0" w:sz="6" w:val="single"/>
+              <w:bottom w:color="000000" w:space="0" w:sz="6" w:val="single"/>
+              <w:right w:color="000000" w:space="0" w:sz="6" w:val="single"/>
+            </w:tcBorders>
+            <w:tcMar>
+              <w:top w:w="40.0" w:type="dxa"/>
+              <w:left w:w="40.0" w:type="dxa"/>
+              <w:bottom w:w="40.0" w:type="dxa"/>
+              <w:right w:w="40.0" w:type="dxa"/>
+            </w:tcMar>
+            <w:vAlign w:val="bottom"/>
+          </w:tcPr>
+          <w:p>
+            <w:pPr>
+              <w:widowControl w:val="0"/>
+              <w:spacing w:line="276" w:lineRule="auto"/>
+              <w:rPr>
+                <w:sz w:val="20"/>
+                <w:szCs w:val="20"/>
+              </w:rPr>
+            </w:pPr>
+            <w:r>
+              <w:rPr>
+                <w:rFonts w:ascii="Times New Roman" w:cs="Times New Roman" w:eastAsia="Times New Roman" w:hAnsi="Times New Roman"/>
+                <w:sz w:val="28"/>
+                <w:szCs w:val="28"/>
+                <w:rtl w:val="0"/>
+              </w:rPr>
+              <w:t xml:space="preserve">Має велику кількість вбудованих функцій</w:t>
+            </w:r>
+            <w:r>
+              <w:rPr>
+                <w:rtl w:val="0"/>
+              </w:rPr>
+            </w:r>
+          </w:p>
+        </w:tc>
+        <w:tc>
+          <w:tcPr>
+            <w:tcBorders>
+              <w:top w:color="cccccc" w:space="0" w:sz="6" w:val="single"/>
+              <w:left w:color="cccccc" w:space="0" w:sz="6" w:val="single"/>
+              <w:bottom w:color="000000" w:space="0" w:sz="6" w:val="single"/>
+              <w:right w:color="000000" w:space="0" w:sz="18" w:val="single"/>
+            </w:tcBorders>
+            <w:tcMar>
+              <w:top w:w="40.0" w:type="dxa"/>
+              <w:left w:w="40.0" w:type="dxa"/>
+              <w:bottom w:w="40.0" w:type="dxa"/>
+              <w:right w:w="40.0" w:type="dxa"/>
+            </w:tcMar>
+            <w:vAlign w:val="bottom"/>
+          </w:tcPr>
+          <w:p>
+            <w:pPr>
+              <w:widowControl w:val="0"/>
+              <w:spacing w:line="276" w:lineRule="auto"/>
+              <w:rPr>
+                <w:sz w:val="20"/>
+                <w:szCs w:val="20"/>
+              </w:rPr>
+            </w:pPr>
+            <w:r>
+              <w:rPr>
+                <w:rFonts w:ascii="Times New Roman" w:cs="Times New Roman" w:eastAsia="Times New Roman" w:hAnsi="Times New Roman"/>
+                <w:sz w:val="28"/>
+                <w:szCs w:val="28"/>
+                <w:rtl w:val="0"/>
+              </w:rPr>
+              <w:t xml:space="preserve">Має менше вбудованих функцій, простий інтерфейс</w:t>
+            </w:r>
+            <w:r>
+              <w:rPr>
+                <w:rtl w:val="0"/>
+              </w:rPr>
+            </w:r>
+          </w:p>
+        </w:tc>
+      </w:tr>
+      <w:tr>
+        <w:trPr>
+          <w:cantSplit w:val="0"/>
+          <w:trHeight w:val="405" w:hRule="atLeast"/>
+          <w:tblHeader w:val="0"/>
+        </w:trPr>
+        <w:tc>
+          <w:tcPr>
+            <w:tcBorders>
+              <w:top w:color="cccccc" w:space="0" w:sz="6" w:val="single"/>
+              <w:left w:color="000000" w:space="0" w:sz="18" w:val="single"/>
+              <w:bottom w:color="000000" w:space="0" w:sz="6" w:val="single"/>
+              <w:right w:color="000000" w:space="0" w:sz="18" w:val="single"/>
+            </w:tcBorders>
+            <w:tcMar>
+              <w:top w:w="40.0" w:type="dxa"/>
+              <w:left w:w="40.0" w:type="dxa"/>
+              <w:bottom w:w="40.0" w:type="dxa"/>
+              <w:right w:w="40.0" w:type="dxa"/>
+            </w:tcMar>
+            <w:vAlign w:val="bottom"/>
+          </w:tcPr>
+          <w:p>
+            <w:pPr>
+              <w:widowControl w:val="0"/>
+              <w:spacing w:line="276" w:lineRule="auto"/>
+              <w:rPr>
+                <w:sz w:val="20"/>
+                <w:szCs w:val="20"/>
+              </w:rPr>
+            </w:pPr>
+            <w:r>
+              <w:rPr>
+                <w:rFonts w:ascii="Times New Roman" w:cs="Times New Roman" w:eastAsia="Times New Roman" w:hAnsi="Times New Roman"/>
+                <w:b w:val="1"/>
+                <w:sz w:val="28"/>
+                <w:szCs w:val="28"/>
+                <w:rtl w:val="0"/>
+              </w:rPr>
+              <w:t xml:space="preserve">Розширюваність</w:t>
+            </w:r>
+            <w:r>
+              <w:rPr>
+                <w:rtl w:val="0"/>
+              </w:rPr>
+            </w:r>
+          </w:p>
+        </w:tc>
+        <w:tc>
+          <w:tcPr>
+            <w:tcBorders>
+              <w:top w:color="cccccc" w:space="0" w:sz="6" w:val="single"/>
+              <w:left w:color="cccccc" w:space="0" w:sz="6" w:val="single"/>
+              <w:bottom w:color="000000" w:space="0" w:sz="6" w:val="single"/>
+              <w:right w:color="000000" w:space="0" w:sz="6" w:val="single"/>
+            </w:tcBorders>
+            <w:tcMar>
+              <w:top w:w="40.0" w:type="dxa"/>
+              <w:left w:w="40.0" w:type="dxa"/>
+              <w:bottom w:w="40.0" w:type="dxa"/>
+              <w:right w:w="40.0" w:type="dxa"/>
+            </w:tcMar>
+            <w:vAlign w:val="bottom"/>
+          </w:tcPr>
+          <w:p>
+            <w:pPr>
+              <w:widowControl w:val="0"/>
+              <w:spacing w:line="276" w:lineRule="auto"/>
+              <w:rPr>
+                <w:sz w:val="20"/>
+                <w:szCs w:val="20"/>
+              </w:rPr>
+            </w:pPr>
+            <w:r>
+              <w:rPr>
+                <w:rFonts w:ascii="Times New Roman" w:cs="Times New Roman" w:eastAsia="Times New Roman" w:hAnsi="Times New Roman"/>
+                <w:sz w:val="28"/>
+                <w:szCs w:val="28"/>
+                <w:rtl w:val="0"/>
+              </w:rPr>
+              <w:t xml:space="preserve">Значна завдяки різним розширенням та додаткам</w:t>
+            </w:r>
+            <w:r>
+              <w:rPr>
+                <w:rtl w:val="0"/>
+              </w:rPr>
+            </w:r>
+          </w:p>
+        </w:tc>
+        <w:tc>
+          <w:tcPr>
+            <w:tcBorders>
+              <w:top w:color="cccccc" w:space="0" w:sz="6" w:val="single"/>
+              <w:left w:color="cccccc" w:space="0" w:sz="6" w:val="single"/>
+              <w:bottom w:color="000000" w:space="0" w:sz="6" w:val="single"/>
+              <w:right w:color="000000" w:space="0" w:sz="18" w:val="single"/>
+            </w:tcBorders>
+            <w:tcMar>
+              <w:top w:w="40.0" w:type="dxa"/>
+              <w:left w:w="40.0" w:type="dxa"/>
+              <w:bottom w:w="40.0" w:type="dxa"/>
+              <w:right w:w="40.0" w:type="dxa"/>
+            </w:tcMar>
+            <w:vAlign w:val="bottom"/>
+          </w:tcPr>
+          <w:p>
+            <w:pPr>
+              <w:widowControl w:val="0"/>
+              <w:spacing w:line="276" w:lineRule="auto"/>
+              <w:rPr>
+                <w:sz w:val="20"/>
+                <w:szCs w:val="20"/>
+              </w:rPr>
+            </w:pPr>
+            <w:r>
+              <w:rPr>
+                <w:rFonts w:ascii="Times New Roman" w:cs="Times New Roman" w:eastAsia="Times New Roman" w:hAnsi="Times New Roman"/>
+                <w:sz w:val="28"/>
+                <w:szCs w:val="28"/>
+                <w:rtl w:val="0"/>
+              </w:rPr>
+              <w:t xml:space="preserve">Менша, ніж в Gnome</w:t>
+            </w:r>
+            <w:r>
+              <w:rPr>
+                <w:rtl w:val="0"/>
+              </w:rPr>
+            </w:r>
+          </w:p>
+        </w:tc>
+      </w:tr>
+      <w:tr>
+        <w:trPr>
+          <w:cantSplit w:val="0"/>
+          <w:trHeight w:val="405" w:hRule="atLeast"/>
+          <w:tblHeader w:val="0"/>
+        </w:trPr>
+        <w:tc>
+          <w:tcPr>
+            <w:tcBorders>
+              <w:top w:color="cccccc" w:space="0" w:sz="6" w:val="single"/>
+              <w:left w:color="000000" w:space="0" w:sz="18" w:val="single"/>
+              <w:bottom w:color="000000" w:space="0" w:sz="6" w:val="single"/>
+              <w:right w:color="000000" w:space="0" w:sz="18" w:val="single"/>
+            </w:tcBorders>
+            <w:tcMar>
+              <w:top w:w="40.0" w:type="dxa"/>
+              <w:left w:w="40.0" w:type="dxa"/>
+              <w:bottom w:w="40.0" w:type="dxa"/>
+              <w:right w:w="40.0" w:type="dxa"/>
+            </w:tcMar>
+            <w:vAlign w:val="bottom"/>
+          </w:tcPr>
+          <w:p>
+            <w:pPr>
+              <w:widowControl w:val="0"/>
+              <w:spacing w:line="276" w:lineRule="auto"/>
+              <w:rPr>
+                <w:sz w:val="20"/>
+                <w:szCs w:val="20"/>
+              </w:rPr>
+            </w:pPr>
+            <w:r>
+              <w:rPr>
+                <w:rFonts w:ascii="Times New Roman" w:cs="Times New Roman" w:eastAsia="Times New Roman" w:hAnsi="Times New Roman"/>
+                <w:b w:val="1"/>
+                <w:sz w:val="28"/>
+                <w:szCs w:val="28"/>
+                <w:rtl w:val="0"/>
+              </w:rPr>
+              <w:t xml:space="preserve">Спільнота</w:t>
+            </w:r>
+            <w:r>
+              <w:rPr>
+                <w:rtl w:val="0"/>
+              </w:rPr>
+            </w:r>
+          </w:p>
+        </w:tc>
+        <w:tc>
+          <w:tcPr>
+            <w:tcBorders>
+              <w:top w:color="cccccc" w:space="0" w:sz="6" w:val="single"/>
+              <w:left w:color="cccccc" w:space="0" w:sz="6" w:val="single"/>
+              <w:bottom w:color="000000" w:space="0" w:sz="6" w:val="single"/>
+              <w:right w:color="000000" w:space="0" w:sz="6" w:val="single"/>
+            </w:tcBorders>
+            <w:tcMar>
+              <w:top w:w="40.0" w:type="dxa"/>
+              <w:left w:w="40.0" w:type="dxa"/>
+              <w:bottom w:w="40.0" w:type="dxa"/>
+              <w:right w:w="40.0" w:type="dxa"/>
+            </w:tcMar>
+            <w:vAlign w:val="bottom"/>
+          </w:tcPr>
+          <w:p>
+            <w:pPr>
+              <w:widowControl w:val="0"/>
+              <w:spacing w:line="276" w:lineRule="auto"/>
+              <w:rPr>
+                <w:sz w:val="20"/>
+                <w:szCs w:val="20"/>
+              </w:rPr>
+            </w:pPr>
+            <w:r>
+              <w:rPr>
+                <w:rFonts w:ascii="Times New Roman" w:cs="Times New Roman" w:eastAsia="Times New Roman" w:hAnsi="Times New Roman"/>
+                <w:sz w:val="28"/>
+                <w:szCs w:val="28"/>
+                <w:rtl w:val="0"/>
+              </w:rPr>
+              <w:t xml:space="preserve">Має велику активну спільноту</w:t>
+            </w:r>
+            <w:r>
+              <w:rPr>
+                <w:rtl w:val="0"/>
+              </w:rPr>
+            </w:r>
+          </w:p>
+        </w:tc>
+        <w:tc>
+          <w:tcPr>
+            <w:tcBorders>
+              <w:top w:color="cccccc" w:space="0" w:sz="6" w:val="single"/>
+              <w:left w:color="cccccc" w:space="0" w:sz="6" w:val="single"/>
+              <w:bottom w:color="000000" w:space="0" w:sz="6" w:val="single"/>
+              <w:right w:color="000000" w:space="0" w:sz="18" w:val="single"/>
+            </w:tcBorders>
+            <w:tcMar>
+              <w:top w:w="40.0" w:type="dxa"/>
+              <w:left w:w="40.0" w:type="dxa"/>
+              <w:bottom w:w="40.0" w:type="dxa"/>
+              <w:right w:w="40.0" w:type="dxa"/>
+            </w:tcMar>
+            <w:vAlign w:val="bottom"/>
+          </w:tcPr>
+          <w:p>
+            <w:pPr>
+              <w:widowControl w:val="0"/>
+              <w:spacing w:line="276" w:lineRule="auto"/>
+              <w:rPr>
+                <w:sz w:val="20"/>
+                <w:szCs w:val="20"/>
+              </w:rPr>
+            </w:pPr>
+            <w:r>
+              <w:rPr>
+                <w:rFonts w:ascii="Times New Roman" w:cs="Times New Roman" w:eastAsia="Times New Roman" w:hAnsi="Times New Roman"/>
+                <w:sz w:val="28"/>
+                <w:szCs w:val="28"/>
+                <w:rtl w:val="0"/>
+              </w:rPr>
+              <w:t xml:space="preserve">Також активна спільнота, але менша ніж у Gnome</w:t>
+            </w:r>
+            <w:r>
+              <w:rPr>
+                <w:rtl w:val="0"/>
+              </w:rPr>
+            </w:r>
+          </w:p>
+        </w:tc>
+      </w:tr>
+      <w:tr>
+        <w:trPr>
+          <w:cantSplit w:val="0"/>
+          <w:trHeight w:val="420" w:hRule="atLeast"/>
+          <w:tblHeader w:val="0"/>
+        </w:trPr>
+        <w:tc>
+          <w:tcPr>
+            <w:tcBorders>
+              <w:top w:color="cccccc" w:space="0" w:sz="6" w:val="single"/>
+              <w:left w:color="000000" w:space="0" w:sz="18" w:val="single"/>
+              <w:bottom w:color="000000" w:space="0" w:sz="18" w:val="single"/>
+              <w:right w:color="000000" w:space="0" w:sz="18" w:val="single"/>
+            </w:tcBorders>
+            <w:tcMar>
+              <w:top w:w="40.0" w:type="dxa"/>
+              <w:left w:w="40.0" w:type="dxa"/>
+              <w:bottom w:w="40.0" w:type="dxa"/>
+              <w:right w:w="40.0" w:type="dxa"/>
+            </w:tcMar>
+            <w:vAlign w:val="bottom"/>
+          </w:tcPr>
+          <w:p>
+            <w:pPr>
+              <w:widowControl w:val="0"/>
+              <w:spacing w:line="276" w:lineRule="auto"/>
+              <w:rPr>
+                <w:sz w:val="20"/>
+                <w:szCs w:val="20"/>
+              </w:rPr>
+            </w:pPr>
+            <w:r>
+              <w:rPr>
+                <w:rFonts w:ascii="Times New Roman" w:cs="Times New Roman" w:eastAsia="Times New Roman" w:hAnsi="Times New Roman"/>
+                <w:b w:val="1"/>
+                <w:sz w:val="28"/>
+                <w:szCs w:val="28"/>
+                <w:rtl w:val="0"/>
+              </w:rPr>
+              <w:t xml:space="preserve">Рекомендоване використання</w:t>
+            </w:r>
+            <w:r>
+              <w:rPr>
+                <w:rtl w:val="0"/>
+              </w:rPr>
+            </w:r>
+          </w:p>
+        </w:tc>
+        <w:tc>
+          <w:tcPr>
+            <w:tcBorders>
+              <w:top w:color="cccccc" w:space="0" w:sz="6" w:val="single"/>
+              <w:left w:color="cccccc" w:space="0" w:sz="6" w:val="single"/>
+              <w:bottom w:color="000000" w:space="0" w:sz="18" w:val="single"/>
+              <w:right w:color="000000" w:space="0" w:sz="6" w:val="single"/>
+            </w:tcBorders>
+            <w:tcMar>
+              <w:top w:w="40.0" w:type="dxa"/>
+              <w:left w:w="40.0" w:type="dxa"/>
+              <w:bottom w:w="40.0" w:type="dxa"/>
+              <w:right w:w="40.0" w:type="dxa"/>
+            </w:tcMar>
+            <w:vAlign w:val="bottom"/>
+          </w:tcPr>
+          <w:p>
+            <w:pPr>
+              <w:widowControl w:val="0"/>
+              <w:spacing w:line="276" w:lineRule="auto"/>
+              <w:rPr>
+                <w:sz w:val="20"/>
+                <w:szCs w:val="20"/>
+              </w:rPr>
+            </w:pPr>
+            <w:r>
+              <w:rPr>
+                <w:rFonts w:ascii="Times New Roman" w:cs="Times New Roman" w:eastAsia="Times New Roman" w:hAnsi="Times New Roman"/>
+                <w:sz w:val="28"/>
+                <w:szCs w:val="28"/>
+                <w:rtl w:val="0"/>
+              </w:rPr>
+              <w:t xml:space="preserve">Сучасні комп'ютери з великою кількістю ресурсів</w:t>
+            </w:r>
+            <w:r>
+              <w:rPr>
+                <w:rtl w:val="0"/>
+              </w:rPr>
+            </w:r>
+          </w:p>
+        </w:tc>
+        <w:tc>
+          <w:tcPr>
+            <w:tcBorders>
+              <w:top w:color="cccccc" w:space="0" w:sz="6" w:val="single"/>
+              <w:left w:color="cccccc" w:space="0" w:sz="6" w:val="single"/>
+              <w:bottom w:color="000000" w:space="0" w:sz="18" w:val="single"/>
+              <w:right w:color="000000" w:space="0" w:sz="18" w:val="single"/>
+            </w:tcBorders>
+            <w:tcMar>
+              <w:top w:w="40.0" w:type="dxa"/>
+              <w:left w:w="40.0" w:type="dxa"/>
+              <w:bottom w:w="40.0" w:type="dxa"/>
+              <w:right w:w="40.0" w:type="dxa"/>
+            </w:tcMar>
+            <w:vAlign w:val="bottom"/>
+          </w:tcPr>
+          <w:p>
+            <w:pPr>
+              <w:widowControl w:val="0"/>
+              <w:spacing w:line="276" w:lineRule="auto"/>
+              <w:rPr>
+                <w:sz w:val="20"/>
+                <w:szCs w:val="20"/>
+              </w:rPr>
+            </w:pPr>
+            <w:r>
+              <w:rPr>
+                <w:rFonts w:ascii="Times New Roman" w:cs="Times New Roman" w:eastAsia="Times New Roman" w:hAnsi="Times New Roman"/>
+                <w:sz w:val="28"/>
+                <w:szCs w:val="28"/>
+                <w:rtl w:val="0"/>
+              </w:rPr>
+              <w:t xml:space="preserve">Старіші або менш потужні комп'ютери</w:t>
+            </w:r>
             <w:r>
               <w:rPr>
                 <w:rtl w:val="0"/>

</xml_diff>